<commit_message>
action valentin's comments; change heading styles
</commit_message>
<xml_diff>
--- a/main/content/pfx-figures.docx
+++ b/main/content/pfx-figures.docx
@@ -4,7 +4,7 @@
   <w:body>
     <w:p>
       <w:pPr>
-        <w:pStyle w:val="Heading1"/>
+        <w:pStyle w:val="Title"/>
       </w:pPr>
       <w:r>
         <w:t xml:space="preserve">Deep sequencing of </w:t>
@@ -17,18 +17,20 @@
       </w:r>
       <w:r>
         <w:t xml:space="preserve"> genetic crosses: a resource for the study of genome variation and meiotic recombination</w:t>
+      </w:r>
+      <w:r>
+        <w:t xml:space="preserve"> – figures and </w:t>
+      </w:r>
+      <w:bookmarkStart w:id="0" w:name="_GoBack"/>
+      <w:bookmarkEnd w:id="0"/>
+      <w:r>
+        <w:t>tables</w:t>
       </w:r>
     </w:p>
     <w:p>
       <w:pPr>
         <w:pStyle w:val="Heading1"/>
       </w:pPr>
-      <w:r>
-        <w:t>Figures</w:t>
-      </w:r>
-      <w:r>
-        <w:t xml:space="preserve"> and tables</w:t>
-      </w:r>
       <w:r>
         <w:br w:type="page"/>
       </w:r>
@@ -2002,8 +2004,6 @@
       <w:r>
         <w:t xml:space="preserve"> except</w:t>
       </w:r>
-      <w:bookmarkStart w:id="0" w:name="_GoBack"/>
-      <w:bookmarkEnd w:id="0"/>
       <w:r>
         <w:t xml:space="preserve"> within segment </w:t>
       </w:r>
@@ -2159,7 +2159,7 @@
           <w:rPr>
             <w:noProof/>
           </w:rPr>
-          <w:t>8</w:t>
+          <w:t>1</w:t>
         </w:r>
         <w:r>
           <w:rPr>
@@ -2923,6 +2923,45 @@
       <w:vertAlign w:val="superscript"/>
     </w:rPr>
   </w:style>
+  <w:style w:type="paragraph" w:styleId="Title">
+    <w:name w:val="Title"/>
+    <w:basedOn w:val="Normal"/>
+    <w:next w:val="Normal"/>
+    <w:link w:val="TitleChar"/>
+    <w:uiPriority w:val="10"/>
+    <w:qFormat/>
+    <w:rsid w:val="00FD6032"/>
+    <w:pPr>
+      <w:pBdr>
+        <w:bottom w:val="single" w:sz="8" w:space="4" w:color="4F81BD" w:themeColor="accent1"/>
+      </w:pBdr>
+      <w:spacing w:after="300" w:line="240" w:lineRule="auto"/>
+      <w:contextualSpacing/>
+    </w:pPr>
+    <w:rPr>
+      <w:rFonts w:asciiTheme="majorHAnsi" w:eastAsiaTheme="majorEastAsia" w:hAnsiTheme="majorHAnsi" w:cstheme="majorBidi"/>
+      <w:color w:val="17365D" w:themeColor="text2" w:themeShade="BF"/>
+      <w:spacing w:val="5"/>
+      <w:kern w:val="28"/>
+      <w:sz w:val="52"/>
+      <w:szCs w:val="52"/>
+    </w:rPr>
+  </w:style>
+  <w:style w:type="character" w:customStyle="1" w:styleId="TitleChar">
+    <w:name w:val="Title Char"/>
+    <w:basedOn w:val="DefaultParagraphFont"/>
+    <w:link w:val="Title"/>
+    <w:uiPriority w:val="10"/>
+    <w:rsid w:val="00FD6032"/>
+    <w:rPr>
+      <w:rFonts w:asciiTheme="majorHAnsi" w:eastAsiaTheme="majorEastAsia" w:hAnsiTheme="majorHAnsi" w:cstheme="majorBidi"/>
+      <w:color w:val="17365D" w:themeColor="text2" w:themeShade="BF"/>
+      <w:spacing w:val="5"/>
+      <w:kern w:val="28"/>
+      <w:sz w:val="52"/>
+      <w:szCs w:val="52"/>
+    </w:rPr>
+  </w:style>
 </w:styles>
 </file>
 
@@ -3481,6 +3520,45 @@
     <w:rsid w:val="004F5908"/>
     <w:rPr>
       <w:vertAlign w:val="superscript"/>
+    </w:rPr>
+  </w:style>
+  <w:style w:type="paragraph" w:styleId="Title">
+    <w:name w:val="Title"/>
+    <w:basedOn w:val="Normal"/>
+    <w:next w:val="Normal"/>
+    <w:link w:val="TitleChar"/>
+    <w:uiPriority w:val="10"/>
+    <w:qFormat/>
+    <w:rsid w:val="00FD6032"/>
+    <w:pPr>
+      <w:pBdr>
+        <w:bottom w:val="single" w:sz="8" w:space="4" w:color="4F81BD" w:themeColor="accent1"/>
+      </w:pBdr>
+      <w:spacing w:after="300" w:line="240" w:lineRule="auto"/>
+      <w:contextualSpacing/>
+    </w:pPr>
+    <w:rPr>
+      <w:rFonts w:asciiTheme="majorHAnsi" w:eastAsiaTheme="majorEastAsia" w:hAnsiTheme="majorHAnsi" w:cstheme="majorBidi"/>
+      <w:color w:val="17365D" w:themeColor="text2" w:themeShade="BF"/>
+      <w:spacing w:val="5"/>
+      <w:kern w:val="28"/>
+      <w:sz w:val="52"/>
+      <w:szCs w:val="52"/>
+    </w:rPr>
+  </w:style>
+  <w:style w:type="character" w:customStyle="1" w:styleId="TitleChar">
+    <w:name w:val="Title Char"/>
+    <w:basedOn w:val="DefaultParagraphFont"/>
+    <w:link w:val="Title"/>
+    <w:uiPriority w:val="10"/>
+    <w:rsid w:val="00FD6032"/>
+    <w:rPr>
+      <w:rFonts w:asciiTheme="majorHAnsi" w:eastAsiaTheme="majorEastAsia" w:hAnsiTheme="majorHAnsi" w:cstheme="majorBidi"/>
+      <w:color w:val="17365D" w:themeColor="text2" w:themeShade="BF"/>
+      <w:spacing w:val="5"/>
+      <w:kern w:val="28"/>
+      <w:sz w:val="52"/>
+      <w:szCs w:val="52"/>
     </w:rPr>
   </w:style>
 </w:styles>
@@ -3776,7 +3854,7 @@
 </file>
 
 <file path=customXml/itemProps1.xml><?xml version="1.0" encoding="utf-8"?>
-<ds:datastoreItem xmlns:ds="http://schemas.openxmlformats.org/officeDocument/2006/customXml" ds:itemID="{B00E3805-EDB9-47BA-A185-5933757255CB}">
+<ds:datastoreItem xmlns:ds="http://schemas.openxmlformats.org/officeDocument/2006/customXml" ds:itemID="{00D77670-F200-45FA-9BB8-793CBD6C93DE}">
   <ds:schemaRefs>
     <ds:schemaRef ds:uri="http://schemas.openxmlformats.org/officeDocument/2006/bibliography"/>
   </ds:schemaRefs>

</xml_diff>

<commit_message>
replace figure 4, drop figure 5
</commit_message>
<xml_diff>
--- a/main/content/pfx-figures.docx
+++ b/main/content/pfx-figures.docx
@@ -1,6 +1,6 @@
 
 <file path=word/document.xml><?xml version="1.0" encoding="utf-8"?>
-<w:document xmlns:wpc="http://schemas.microsoft.com/office/word/2010/wordprocessingCanvas" xmlns:mc="http://schemas.openxmlformats.org/markup-compatibility/2006" xmlns:o="urn:schemas-microsoft-com:office:office" xmlns:r="http://schemas.openxmlformats.org/officeDocument/2006/relationships" xmlns:m="http://schemas.openxmlformats.org/officeDocument/2006/math" xmlns:v="urn:schemas-microsoft-com:vml" xmlns:wp14="http://schemas.microsoft.com/office/word/2010/wordprocessingDrawing" xmlns:wp="http://schemas.openxmlformats.org/drawingml/2006/wordprocessingDrawing" xmlns:w10="urn:schemas-microsoft-com:office:word" xmlns:w="http://schemas.openxmlformats.org/wordprocessingml/2006/main" xmlns:w14="http://schemas.microsoft.com/office/word/2010/wordml" xmlns:wpg="http://schemas.microsoft.com/office/word/2010/wordprocessingGroup" xmlns:wpi="http://schemas.microsoft.com/office/word/2010/wordprocessingInk" xmlns:wne="http://schemas.microsoft.com/office/word/2006/wordml" xmlns:wps="http://schemas.microsoft.com/office/word/2010/wordprocessingShape" mc:Ignorable="w14 wp14">
+<w:document xmlns:ve="http://schemas.openxmlformats.org/markup-compatibility/2006" xmlns:o="urn:schemas-microsoft-com:office:office" xmlns:r="http://schemas.openxmlformats.org/officeDocument/2006/relationships" xmlns:m="http://schemas.openxmlformats.org/officeDocument/2006/math" xmlns:v="urn:schemas-microsoft-com:vml" xmlns:wp="http://schemas.openxmlformats.org/drawingml/2006/wordprocessingDrawing" xmlns:w10="urn:schemas-microsoft-com:office:word" xmlns:w="http://schemas.openxmlformats.org/wordprocessingml/2006/main" xmlns:wne="http://schemas.microsoft.com/office/word/2006/wordml">
   <w:body>
     <w:p>
       <w:pPr>
@@ -19,7 +19,14 @@
         <w:t xml:space="preserve"> genetic crosses: a resource for the study of genome variation and meiotic recombination</w:t>
       </w:r>
       <w:r>
-        <w:t xml:space="preserve"> – figures and </w:t>
+        <w:t xml:space="preserve"> – </w:t>
+      </w:r>
+      <w:r>
+        <w:br/>
+        <w:t>F</w:t>
+      </w:r>
+      <w:r>
+        <w:t xml:space="preserve">igures and </w:t>
       </w:r>
       <w:bookmarkStart w:id="0" w:name="_GoBack"/>
       <w:bookmarkEnd w:id="0"/>
@@ -64,7 +71,7 @@
       <w:tblPr>
         <w:tblStyle w:val="MediumList2-Accent1"/>
         <w:tblW w:w="5000" w:type="pct"/>
-        <w:tblLook w:val="04A0" w:firstRow="1" w:lastRow="0" w:firstColumn="1" w:lastColumn="0" w:noHBand="0" w:noVBand="1"/>
+        <w:tblLook w:val="04A0"/>
       </w:tblPr>
       <w:tblGrid>
         <w:gridCol w:w="2703"/>
@@ -74,12 +81,12 @@
       </w:tblGrid>
       <w:tr>
         <w:trPr>
-          <w:cnfStyle w:val="100000000000" w:firstRow="1" w:lastRow="0" w:firstColumn="0" w:lastColumn="0" w:oddVBand="0" w:evenVBand="0" w:oddHBand="0" w:evenHBand="0" w:firstRowFirstColumn="0" w:firstRowLastColumn="0" w:lastRowFirstColumn="0" w:lastRowLastColumn="0"/>
+          <w:cnfStyle w:val="100000000000"/>
           <w:trHeight w:val="272"/>
         </w:trPr>
         <w:tc>
           <w:tcPr>
-            <w:cnfStyle w:val="001000000100" w:firstRow="0" w:lastRow="0" w:firstColumn="1" w:lastColumn="0" w:oddVBand="0" w:evenVBand="0" w:oddHBand="0" w:evenHBand="0" w:firstRowFirstColumn="1" w:firstRowLastColumn="0" w:lastRowFirstColumn="0" w:lastRowLastColumn="0"/>
+            <w:cnfStyle w:val="001000000100"/>
             <w:tcW w:w="1455" w:type="pct"/>
             <w:noWrap/>
           </w:tcPr>
@@ -101,7 +108,7 @@
           <w:p>
             <w:pPr>
               <w:jc w:val="center"/>
-              <w:cnfStyle w:val="100000000000" w:firstRow="1" w:lastRow="0" w:firstColumn="0" w:lastColumn="0" w:oddVBand="0" w:evenVBand="0" w:oddHBand="0" w:evenHBand="0" w:firstRowFirstColumn="0" w:firstRowLastColumn="0" w:lastRowFirstColumn="0" w:lastRowLastColumn="0"/>
+              <w:cnfStyle w:val="100000000000"/>
               <w:rPr>
                 <w:rFonts w:asciiTheme="minorHAnsi" w:eastAsiaTheme="minorEastAsia" w:hAnsiTheme="minorHAnsi" w:cs="Arial"/>
                 <w:color w:val="auto"/>
@@ -136,7 +143,7 @@
           <w:p>
             <w:pPr>
               <w:jc w:val="center"/>
-              <w:cnfStyle w:val="100000000000" w:firstRow="1" w:lastRow="0" w:firstColumn="0" w:lastColumn="0" w:oddVBand="0" w:evenVBand="0" w:oddHBand="0" w:evenHBand="0" w:firstRowFirstColumn="0" w:firstRowLastColumn="0" w:lastRowFirstColumn="0" w:lastRowLastColumn="0"/>
+              <w:cnfStyle w:val="100000000000"/>
               <w:rPr>
                 <w:rFonts w:asciiTheme="minorHAnsi" w:eastAsiaTheme="minorEastAsia" w:hAnsiTheme="minorHAnsi" w:cs="Arial"/>
                 <w:color w:val="auto"/>
@@ -171,7 +178,7 @@
           <w:p>
             <w:pPr>
               <w:jc w:val="center"/>
-              <w:cnfStyle w:val="100000000000" w:firstRow="1" w:lastRow="0" w:firstColumn="0" w:lastColumn="0" w:oddVBand="0" w:evenVBand="0" w:oddHBand="0" w:evenHBand="0" w:firstRowFirstColumn="0" w:firstRowLastColumn="0" w:lastRowFirstColumn="0" w:lastRowLastColumn="0"/>
+              <w:cnfStyle w:val="100000000000"/>
               <w:rPr>
                 <w:rFonts w:asciiTheme="minorHAnsi" w:eastAsiaTheme="minorEastAsia" w:hAnsiTheme="minorHAnsi" w:cs="Arial"/>
                 <w:color w:val="auto"/>
@@ -202,12 +209,12 @@
       </w:tr>
       <w:tr>
         <w:trPr>
-          <w:cnfStyle w:val="000000100000" w:firstRow="0" w:lastRow="0" w:firstColumn="0" w:lastColumn="0" w:oddVBand="0" w:evenVBand="0" w:oddHBand="1" w:evenHBand="0" w:firstRowFirstColumn="0" w:firstRowLastColumn="0" w:lastRowFirstColumn="0" w:lastRowLastColumn="0"/>
+          <w:cnfStyle w:val="000000100000"/>
           <w:trHeight w:val="279"/>
         </w:trPr>
         <w:tc>
           <w:tcPr>
-            <w:cnfStyle w:val="001000000000" w:firstRow="0" w:lastRow="0" w:firstColumn="1" w:lastColumn="0" w:oddVBand="0" w:evenVBand="0" w:oddHBand="0" w:evenHBand="0" w:firstRowFirstColumn="0" w:firstRowLastColumn="0" w:lastRowFirstColumn="0" w:lastRowLastColumn="0"/>
+            <w:cnfStyle w:val="001000000000"/>
             <w:tcW w:w="1455" w:type="pct"/>
             <w:noWrap/>
           </w:tcPr>
@@ -242,7 +249,7 @@
           <w:p>
             <w:pPr>
               <w:jc w:val="center"/>
-              <w:cnfStyle w:val="000000100000" w:firstRow="0" w:lastRow="0" w:firstColumn="0" w:lastColumn="0" w:oddVBand="0" w:evenVBand="0" w:oddHBand="1" w:evenHBand="0" w:firstRowFirstColumn="0" w:firstRowLastColumn="0" w:lastRowFirstColumn="0" w:lastRowLastColumn="0"/>
+              <w:cnfStyle w:val="000000100000"/>
               <w:rPr>
                 <w:rFonts w:asciiTheme="minorHAnsi" w:hAnsiTheme="minorHAnsi" w:cs="Arial"/>
               </w:rPr>
@@ -262,7 +269,7 @@
           <w:p>
             <w:pPr>
               <w:jc w:val="center"/>
-              <w:cnfStyle w:val="000000100000" w:firstRow="0" w:lastRow="0" w:firstColumn="0" w:lastColumn="0" w:oddVBand="0" w:evenVBand="0" w:oddHBand="1" w:evenHBand="0" w:firstRowFirstColumn="0" w:firstRowLastColumn="0" w:lastRowFirstColumn="0" w:lastRowLastColumn="0"/>
+              <w:cnfStyle w:val="000000100000"/>
               <w:rPr>
                 <w:rFonts w:asciiTheme="minorHAnsi" w:hAnsiTheme="minorHAnsi" w:cs="Arial"/>
               </w:rPr>
@@ -282,7 +289,7 @@
           <w:p>
             <w:pPr>
               <w:jc w:val="center"/>
-              <w:cnfStyle w:val="000000100000" w:firstRow="0" w:lastRow="0" w:firstColumn="0" w:lastColumn="0" w:oddVBand="0" w:evenVBand="0" w:oddHBand="1" w:evenHBand="0" w:firstRowFirstColumn="0" w:firstRowLastColumn="0" w:lastRowFirstColumn="0" w:lastRowLastColumn="0"/>
+              <w:cnfStyle w:val="000000100000"/>
               <w:rPr>
                 <w:rFonts w:asciiTheme="minorHAnsi" w:hAnsiTheme="minorHAnsi" w:cs="Arial"/>
               </w:rPr>
@@ -302,7 +309,7 @@
         </w:trPr>
         <w:tc>
           <w:tcPr>
-            <w:cnfStyle w:val="001000000000" w:firstRow="0" w:lastRow="0" w:firstColumn="1" w:lastColumn="0" w:oddVBand="0" w:evenVBand="0" w:oddHBand="0" w:evenHBand="0" w:firstRowFirstColumn="0" w:firstRowLastColumn="0" w:lastRowFirstColumn="0" w:lastRowLastColumn="0"/>
+            <w:cnfStyle w:val="001000000000"/>
             <w:tcW w:w="1455" w:type="pct"/>
             <w:noWrap/>
           </w:tcPr>
@@ -337,7 +344,7 @@
           <w:p>
             <w:pPr>
               <w:jc w:val="center"/>
-              <w:cnfStyle w:val="000000000000" w:firstRow="0" w:lastRow="0" w:firstColumn="0" w:lastColumn="0" w:oddVBand="0" w:evenVBand="0" w:oddHBand="0" w:evenHBand="0" w:firstRowFirstColumn="0" w:firstRowLastColumn="0" w:lastRowFirstColumn="0" w:lastRowLastColumn="0"/>
+              <w:cnfStyle w:val="000000000000"/>
               <w:rPr>
                 <w:rFonts w:asciiTheme="minorHAnsi" w:hAnsiTheme="minorHAnsi" w:cs="Arial"/>
               </w:rPr>
@@ -363,7 +370,7 @@
           <w:p>
             <w:pPr>
               <w:jc w:val="center"/>
-              <w:cnfStyle w:val="000000000000" w:firstRow="0" w:lastRow="0" w:firstColumn="0" w:lastColumn="0" w:oddVBand="0" w:evenVBand="0" w:oddHBand="0" w:evenHBand="0" w:firstRowFirstColumn="0" w:firstRowLastColumn="0" w:lastRowFirstColumn="0" w:lastRowLastColumn="0"/>
+              <w:cnfStyle w:val="000000000000"/>
               <w:rPr>
                 <w:rFonts w:asciiTheme="minorHAnsi" w:hAnsiTheme="minorHAnsi" w:cs="Arial"/>
               </w:rPr>
@@ -383,7 +390,7 @@
           <w:p>
             <w:pPr>
               <w:jc w:val="center"/>
-              <w:cnfStyle w:val="000000000000" w:firstRow="0" w:lastRow="0" w:firstColumn="0" w:lastColumn="0" w:oddVBand="0" w:evenVBand="0" w:oddHBand="0" w:evenHBand="0" w:firstRowFirstColumn="0" w:firstRowLastColumn="0" w:lastRowFirstColumn="0" w:lastRowLastColumn="0"/>
+              <w:cnfStyle w:val="000000000000"/>
               <w:rPr>
                 <w:rFonts w:asciiTheme="minorHAnsi" w:hAnsiTheme="minorHAnsi" w:cs="Arial"/>
               </w:rPr>
@@ -405,12 +412,12 @@
       </w:tr>
       <w:tr>
         <w:trPr>
-          <w:cnfStyle w:val="000000100000" w:firstRow="0" w:lastRow="0" w:firstColumn="0" w:lastColumn="0" w:oddVBand="0" w:evenVBand="0" w:oddHBand="1" w:evenHBand="0" w:firstRowFirstColumn="0" w:firstRowLastColumn="0" w:lastRowFirstColumn="0" w:lastRowLastColumn="0"/>
+          <w:cnfStyle w:val="000000100000"/>
           <w:trHeight w:val="279"/>
         </w:trPr>
         <w:tc>
           <w:tcPr>
-            <w:cnfStyle w:val="001000000000" w:firstRow="0" w:lastRow="0" w:firstColumn="1" w:lastColumn="0" w:oddVBand="0" w:evenVBand="0" w:oddHBand="0" w:evenHBand="0" w:firstRowFirstColumn="0" w:firstRowLastColumn="0" w:lastRowFirstColumn="0" w:lastRowLastColumn="0"/>
+            <w:cnfStyle w:val="001000000000"/>
             <w:tcW w:w="1455" w:type="pct"/>
             <w:noWrap/>
           </w:tcPr>
@@ -445,7 +452,7 @@
           <w:p>
             <w:pPr>
               <w:jc w:val="center"/>
-              <w:cnfStyle w:val="000000100000" w:firstRow="0" w:lastRow="0" w:firstColumn="0" w:lastColumn="0" w:oddVBand="0" w:evenVBand="0" w:oddHBand="1" w:evenHBand="0" w:firstRowFirstColumn="0" w:firstRowLastColumn="0" w:lastRowFirstColumn="0" w:lastRowLastColumn="0"/>
+              <w:cnfStyle w:val="000000100000"/>
               <w:rPr>
                 <w:rFonts w:asciiTheme="minorHAnsi" w:hAnsiTheme="minorHAnsi" w:cs="Arial"/>
               </w:rPr>
@@ -465,7 +472,7 @@
           <w:p>
             <w:pPr>
               <w:jc w:val="center"/>
-              <w:cnfStyle w:val="000000100000" w:firstRow="0" w:lastRow="0" w:firstColumn="0" w:lastColumn="0" w:oddVBand="0" w:evenVBand="0" w:oddHBand="1" w:evenHBand="0" w:firstRowFirstColumn="0" w:firstRowLastColumn="0" w:lastRowFirstColumn="0" w:lastRowLastColumn="0"/>
+              <w:cnfStyle w:val="000000100000"/>
               <w:rPr>
                 <w:rFonts w:asciiTheme="minorHAnsi" w:hAnsiTheme="minorHAnsi" w:cs="Arial"/>
               </w:rPr>
@@ -485,7 +492,7 @@
           <w:p>
             <w:pPr>
               <w:jc w:val="center"/>
-              <w:cnfStyle w:val="000000100000" w:firstRow="0" w:lastRow="0" w:firstColumn="0" w:lastColumn="0" w:oddVBand="0" w:evenVBand="0" w:oddHBand="1" w:evenHBand="0" w:firstRowFirstColumn="0" w:firstRowLastColumn="0" w:lastRowFirstColumn="0" w:lastRowLastColumn="0"/>
+              <w:cnfStyle w:val="000000100000"/>
               <w:rPr>
                 <w:rFonts w:asciiTheme="minorHAnsi" w:hAnsiTheme="minorHAnsi" w:cs="Arial"/>
               </w:rPr>
@@ -505,7 +512,7 @@
         </w:trPr>
         <w:tc>
           <w:tcPr>
-            <w:cnfStyle w:val="001000000000" w:firstRow="0" w:lastRow="0" w:firstColumn="1" w:lastColumn="0" w:oddVBand="0" w:evenVBand="0" w:oddHBand="0" w:evenHBand="0" w:firstRowFirstColumn="0" w:firstRowLastColumn="0" w:lastRowFirstColumn="0" w:lastRowLastColumn="0"/>
+            <w:cnfStyle w:val="001000000000"/>
             <w:tcW w:w="1455" w:type="pct"/>
             <w:noWrap/>
           </w:tcPr>
@@ -547,7 +554,7 @@
           <w:p>
             <w:pPr>
               <w:jc w:val="center"/>
-              <w:cnfStyle w:val="000000000000" w:firstRow="0" w:lastRow="0" w:firstColumn="0" w:lastColumn="0" w:oddVBand="0" w:evenVBand="0" w:oddHBand="0" w:evenHBand="0" w:firstRowFirstColumn="0" w:firstRowLastColumn="0" w:lastRowFirstColumn="0" w:lastRowLastColumn="0"/>
+              <w:cnfStyle w:val="000000000000"/>
               <w:rPr>
                 <w:rFonts w:asciiTheme="minorHAnsi" w:hAnsiTheme="minorHAnsi" w:cs="Arial"/>
               </w:rPr>
@@ -567,7 +574,7 @@
           <w:p>
             <w:pPr>
               <w:jc w:val="center"/>
-              <w:cnfStyle w:val="000000000000" w:firstRow="0" w:lastRow="0" w:firstColumn="0" w:lastColumn="0" w:oddVBand="0" w:evenVBand="0" w:oddHBand="0" w:evenHBand="0" w:firstRowFirstColumn="0" w:firstRowLastColumn="0" w:lastRowFirstColumn="0" w:lastRowLastColumn="0"/>
+              <w:cnfStyle w:val="000000000000"/>
               <w:rPr>
                 <w:rFonts w:asciiTheme="minorHAnsi" w:hAnsiTheme="minorHAnsi" w:cs="Arial"/>
               </w:rPr>
@@ -587,7 +594,7 @@
           <w:p>
             <w:pPr>
               <w:jc w:val="center"/>
-              <w:cnfStyle w:val="000000000000" w:firstRow="0" w:lastRow="0" w:firstColumn="0" w:lastColumn="0" w:oddVBand="0" w:evenVBand="0" w:oddHBand="0" w:evenHBand="0" w:firstRowFirstColumn="0" w:firstRowLastColumn="0" w:lastRowFirstColumn="0" w:lastRowLastColumn="0"/>
+              <w:cnfStyle w:val="000000000000"/>
               <w:rPr>
                 <w:rFonts w:asciiTheme="minorHAnsi" w:hAnsiTheme="minorHAnsi" w:cs="Arial"/>
               </w:rPr>
@@ -603,12 +610,12 @@
       </w:tr>
       <w:tr>
         <w:trPr>
-          <w:cnfStyle w:val="000000100000" w:firstRow="0" w:lastRow="0" w:firstColumn="0" w:lastColumn="0" w:oddVBand="0" w:evenVBand="0" w:oddHBand="1" w:evenHBand="0" w:firstRowFirstColumn="0" w:firstRowLastColumn="0" w:lastRowFirstColumn="0" w:lastRowLastColumn="0"/>
+          <w:cnfStyle w:val="000000100000"/>
           <w:trHeight w:val="279"/>
         </w:trPr>
         <w:tc>
           <w:tcPr>
-            <w:cnfStyle w:val="001000000000" w:firstRow="0" w:lastRow="0" w:firstColumn="1" w:lastColumn="0" w:oddVBand="0" w:evenVBand="0" w:oddHBand="0" w:evenHBand="0" w:firstRowFirstColumn="0" w:firstRowLastColumn="0" w:lastRowFirstColumn="0" w:lastRowLastColumn="0"/>
+            <w:cnfStyle w:val="001000000000"/>
             <w:tcW w:w="1455" w:type="pct"/>
             <w:noWrap/>
           </w:tcPr>
@@ -658,7 +665,7 @@
           <w:p>
             <w:pPr>
               <w:jc w:val="center"/>
-              <w:cnfStyle w:val="000000100000" w:firstRow="0" w:lastRow="0" w:firstColumn="0" w:lastColumn="0" w:oddVBand="0" w:evenVBand="0" w:oddHBand="1" w:evenHBand="0" w:firstRowFirstColumn="0" w:firstRowLastColumn="0" w:lastRowFirstColumn="0" w:lastRowLastColumn="0"/>
+              <w:cnfStyle w:val="000000100000"/>
               <w:rPr>
                 <w:rFonts w:asciiTheme="minorHAnsi" w:hAnsiTheme="minorHAnsi" w:cs="Arial"/>
               </w:rPr>
@@ -708,7 +715,7 @@
           <w:p>
             <w:pPr>
               <w:jc w:val="center"/>
-              <w:cnfStyle w:val="000000100000" w:firstRow="0" w:lastRow="0" w:firstColumn="0" w:lastColumn="0" w:oddVBand="0" w:evenVBand="0" w:oddHBand="1" w:evenHBand="0" w:firstRowFirstColumn="0" w:firstRowLastColumn="0" w:lastRowFirstColumn="0" w:lastRowLastColumn="0"/>
+              <w:cnfStyle w:val="000000100000"/>
               <w:rPr>
                 <w:rFonts w:asciiTheme="minorHAnsi" w:hAnsiTheme="minorHAnsi" w:cs="Arial"/>
               </w:rPr>
@@ -758,7 +765,7 @@
           <w:p>
             <w:pPr>
               <w:jc w:val="center"/>
-              <w:cnfStyle w:val="000000100000" w:firstRow="0" w:lastRow="0" w:firstColumn="0" w:lastColumn="0" w:oddVBand="0" w:evenVBand="0" w:oddHBand="1" w:evenHBand="0" w:firstRowFirstColumn="0" w:firstRowLastColumn="0" w:lastRowFirstColumn="0" w:lastRowLastColumn="0"/>
+              <w:cnfStyle w:val="000000100000"/>
               <w:rPr>
                 <w:rFonts w:asciiTheme="minorHAnsi" w:hAnsiTheme="minorHAnsi" w:cs="Arial"/>
               </w:rPr>
@@ -808,7 +815,7 @@
         </w:trPr>
         <w:tc>
           <w:tcPr>
-            <w:cnfStyle w:val="001000000000" w:firstRow="0" w:lastRow="0" w:firstColumn="1" w:lastColumn="0" w:oddVBand="0" w:evenVBand="0" w:oddHBand="0" w:evenHBand="0" w:firstRowFirstColumn="0" w:firstRowLastColumn="0" w:lastRowFirstColumn="0" w:lastRowLastColumn="0"/>
+            <w:cnfStyle w:val="001000000000"/>
             <w:tcW w:w="1455" w:type="pct"/>
             <w:noWrap/>
           </w:tcPr>
@@ -853,7 +860,7 @@
           <w:p>
             <w:pPr>
               <w:jc w:val="center"/>
-              <w:cnfStyle w:val="000000000000" w:firstRow="0" w:lastRow="0" w:firstColumn="0" w:lastColumn="0" w:oddVBand="0" w:evenVBand="0" w:oddHBand="0" w:evenHBand="0" w:firstRowFirstColumn="0" w:firstRowLastColumn="0" w:lastRowFirstColumn="0" w:lastRowLastColumn="0"/>
+              <w:cnfStyle w:val="000000000000"/>
               <w:rPr>
                 <w:rFonts w:asciiTheme="minorHAnsi" w:hAnsiTheme="minorHAnsi" w:cs="Arial"/>
               </w:rPr>
@@ -909,7 +916,7 @@
           <w:p>
             <w:pPr>
               <w:jc w:val="center"/>
-              <w:cnfStyle w:val="000000000000" w:firstRow="0" w:lastRow="0" w:firstColumn="0" w:lastColumn="0" w:oddVBand="0" w:evenVBand="0" w:oddHBand="0" w:evenHBand="0" w:firstRowFirstColumn="0" w:firstRowLastColumn="0" w:lastRowFirstColumn="0" w:lastRowLastColumn="0"/>
+              <w:cnfStyle w:val="000000000000"/>
               <w:rPr>
                 <w:rFonts w:asciiTheme="minorHAnsi" w:hAnsiTheme="minorHAnsi" w:cs="Arial"/>
               </w:rPr>
@@ -965,7 +972,7 @@
           <w:p>
             <w:pPr>
               <w:jc w:val="center"/>
-              <w:cnfStyle w:val="000000000000" w:firstRow="0" w:lastRow="0" w:firstColumn="0" w:lastColumn="0" w:oddVBand="0" w:evenVBand="0" w:oddHBand="0" w:evenHBand="0" w:firstRowFirstColumn="0" w:firstRowLastColumn="0" w:lastRowFirstColumn="0" w:lastRowLastColumn="0"/>
+              <w:cnfStyle w:val="000000000000"/>
               <w:rPr>
                 <w:rFonts w:asciiTheme="minorHAnsi" w:hAnsiTheme="minorHAnsi" w:cs="Arial"/>
               </w:rPr>
@@ -1011,12 +1018,12 @@
       </w:tr>
       <w:tr>
         <w:trPr>
-          <w:cnfStyle w:val="000000100000" w:firstRow="0" w:lastRow="0" w:firstColumn="0" w:lastColumn="0" w:oddVBand="0" w:evenVBand="0" w:oddHBand="1" w:evenHBand="0" w:firstRowFirstColumn="0" w:firstRowLastColumn="0" w:lastRowFirstColumn="0" w:lastRowLastColumn="0"/>
+          <w:cnfStyle w:val="000000100000"/>
           <w:trHeight w:val="279"/>
         </w:trPr>
         <w:tc>
           <w:tcPr>
-            <w:cnfStyle w:val="001000000000" w:firstRow="0" w:lastRow="0" w:firstColumn="1" w:lastColumn="0" w:oddVBand="0" w:evenVBand="0" w:oddHBand="0" w:evenHBand="0" w:firstRowFirstColumn="0" w:firstRowLastColumn="0" w:lastRowFirstColumn="0" w:lastRowLastColumn="0"/>
+            <w:cnfStyle w:val="001000000000"/>
             <w:tcW w:w="1455" w:type="pct"/>
             <w:noWrap/>
           </w:tcPr>
@@ -1062,7 +1069,7 @@
           <w:p>
             <w:pPr>
               <w:jc w:val="center"/>
-              <w:cnfStyle w:val="000000100000" w:firstRow="0" w:lastRow="0" w:firstColumn="0" w:lastColumn="0" w:oddVBand="0" w:evenVBand="0" w:oddHBand="1" w:evenHBand="0" w:firstRowFirstColumn="0" w:firstRowLastColumn="0" w:lastRowFirstColumn="0" w:lastRowLastColumn="0"/>
+              <w:cnfStyle w:val="000000100000"/>
               <w:rPr>
                 <w:rFonts w:asciiTheme="minorHAnsi" w:hAnsiTheme="minorHAnsi" w:cs="Arial"/>
               </w:rPr>
@@ -1082,7 +1089,7 @@
           <w:p>
             <w:pPr>
               <w:jc w:val="center"/>
-              <w:cnfStyle w:val="000000100000" w:firstRow="0" w:lastRow="0" w:firstColumn="0" w:lastColumn="0" w:oddVBand="0" w:evenVBand="0" w:oddHBand="1" w:evenHBand="0" w:firstRowFirstColumn="0" w:firstRowLastColumn="0" w:lastRowFirstColumn="0" w:lastRowLastColumn="0"/>
+              <w:cnfStyle w:val="000000100000"/>
               <w:rPr>
                 <w:rFonts w:asciiTheme="minorHAnsi" w:hAnsiTheme="minorHAnsi" w:cs="Arial"/>
               </w:rPr>
@@ -1102,7 +1109,7 @@
           <w:p>
             <w:pPr>
               <w:jc w:val="center"/>
-              <w:cnfStyle w:val="000000100000" w:firstRow="0" w:lastRow="0" w:firstColumn="0" w:lastColumn="0" w:oddVBand="0" w:evenVBand="0" w:oddHBand="1" w:evenHBand="0" w:firstRowFirstColumn="0" w:firstRowLastColumn="0" w:lastRowFirstColumn="0" w:lastRowLastColumn="0"/>
+              <w:cnfStyle w:val="000000100000"/>
               <w:rPr>
                 <w:rFonts w:asciiTheme="minorHAnsi" w:hAnsiTheme="minorHAnsi" w:cs="Arial"/>
               </w:rPr>
@@ -1300,10 +1307,10 @@
                     <pic:cNvPicPr/>
                   </pic:nvPicPr>
                   <pic:blipFill>
-                    <a:blip r:embed="rId8" cstate="print">
+                    <a:blip r:embed="rId7" cstate="print">
                       <a:extLst>
                         <a:ext uri="{28A0092B-C50C-407E-A947-70E740481C1C}">
-                          <a14:useLocalDpi xmlns:a14="http://schemas.microsoft.com/office/drawing/2010/main" val="0"/>
+                          <a14:useLocalDpi xmlns:a14="http://schemas.microsoft.com/office/drawing/2010/main" xmlns:wps="http://schemas.microsoft.com/office/word/2010/wordprocessingShape" xmlns:wpi="http://schemas.microsoft.com/office/word/2010/wordprocessingInk" xmlns:wpg="http://schemas.microsoft.com/office/word/2010/wordprocessingGroup" xmlns:w14="http://schemas.microsoft.com/office/word/2010/wordml" xmlns:w="http://schemas.openxmlformats.org/wordprocessingml/2006/main" xmlns:w10="urn:schemas-microsoft-com:office:word" xmlns:wp14="http://schemas.microsoft.com/office/word/2010/wordprocessingDrawing" xmlns:v="urn:schemas-microsoft-com:vml" xmlns:o="urn:schemas-microsoft-com:office:office" xmlns:mc="http://schemas.openxmlformats.org/markup-compatibility/2006" xmlns:wpc="http://schemas.microsoft.com/office/word/2010/wordprocessingCanvas" xmlns="" val="0"/>
                         </a:ext>
                       </a:extLst>
                     </a:blip>
@@ -1351,7 +1358,15 @@
       </w:r>
       <w:proofErr w:type="gramEnd"/>
       <w:r>
-        <w:t xml:space="preserve"> Nucleotide diversity is shown for each cross in 500bp half-overlapping windows across the core genome (which excludes hypervariable regions containing </w:t>
+        <w:t xml:space="preserve"> Nucleotide diversity is shown for each cross in 500bp half-overlapping windows across the core genome (which excludes </w:t>
+      </w:r>
+      <w:proofErr w:type="spellStart"/>
+      <w:r>
+        <w:t>hypervariable</w:t>
+      </w:r>
+      <w:proofErr w:type="spellEnd"/>
+      <w:r>
+        <w:t xml:space="preserve"> regions containing </w:t>
       </w:r>
       <w:proofErr w:type="spellStart"/>
       <w:r>
@@ -1499,10 +1514,10 @@
                     <pic:cNvPicPr/>
                   </pic:nvPicPr>
                   <pic:blipFill>
-                    <a:blip r:embed="rId9" cstate="print">
+                    <a:blip r:embed="rId8" cstate="print">
                       <a:extLst>
                         <a:ext uri="{28A0092B-C50C-407E-A947-70E740481C1C}">
-                          <a14:useLocalDpi xmlns:a14="http://schemas.microsoft.com/office/drawing/2010/main" val="0"/>
+                          <a14:useLocalDpi xmlns:a14="http://schemas.microsoft.com/office/drawing/2010/main" xmlns:wps="http://schemas.microsoft.com/office/word/2010/wordprocessingShape" xmlns:wpi="http://schemas.microsoft.com/office/word/2010/wordprocessingInk" xmlns:wpg="http://schemas.microsoft.com/office/word/2010/wordprocessingGroup" xmlns:w14="http://schemas.microsoft.com/office/word/2010/wordml" xmlns:w="http://schemas.openxmlformats.org/wordprocessingml/2006/main" xmlns:w10="urn:schemas-microsoft-com:office:word" xmlns:wp14="http://schemas.microsoft.com/office/word/2010/wordprocessingDrawing" xmlns:v="urn:schemas-microsoft-com:vml" xmlns:o="urn:schemas-microsoft-com:office:office" xmlns:mc="http://schemas.openxmlformats.org/markup-compatibility/2006" xmlns:wpc="http://schemas.microsoft.com/office/word/2010/wordprocessingCanvas" xmlns="" val="0"/>
                         </a:ext>
                       </a:extLst>
                     </a:blip>
@@ -1656,7 +1671,7 @@
           <w:lang w:eastAsia="en-GB"/>
         </w:rPr>
         <w:drawing>
-          <wp:inline distT="0" distB="0" distL="0" distR="0" wp14:anchorId="736AC018" wp14:editId="61585972">
+          <wp:inline distT="0" distB="0" distL="0" distR="0">
             <wp:extent cx="5731510" cy="3812264"/>
             <wp:effectExtent l="0" t="0" r="2540" b="0"/>
             <wp:docPr id="3" name="Picture 3"/>
@@ -1671,10 +1686,10 @@
                     <pic:cNvPicPr/>
                   </pic:nvPicPr>
                   <pic:blipFill>
-                    <a:blip r:embed="rId10" cstate="print">
+                    <a:blip r:embed="rId9" cstate="print">
                       <a:extLst>
                         <a:ext uri="{28A0092B-C50C-407E-A947-70E740481C1C}">
-                          <a14:useLocalDpi xmlns:a14="http://schemas.microsoft.com/office/drawing/2010/main" val="0"/>
+                          <a14:useLocalDpi xmlns:a14="http://schemas.microsoft.com/office/drawing/2010/main" xmlns:wps="http://schemas.microsoft.com/office/word/2010/wordprocessingShape" xmlns:wpi="http://schemas.microsoft.com/office/word/2010/wordprocessingInk" xmlns:wpg="http://schemas.microsoft.com/office/word/2010/wordprocessingGroup" xmlns:w14="http://schemas.microsoft.com/office/word/2010/wordml" xmlns:w="http://schemas.openxmlformats.org/wordprocessingml/2006/main" xmlns:w10="urn:schemas-microsoft-com:office:word" xmlns:wp14="http://schemas.microsoft.com/office/word/2010/wordprocessingDrawing" xmlns:v="urn:schemas-microsoft-com:vml" xmlns:o="urn:schemas-microsoft-com:office:office" xmlns:mc="http://schemas.openxmlformats.org/markup-compatibility/2006" xmlns:wpc="http://schemas.microsoft.com/office/word/2010/wordprocessingCanvas" xmlns="" val="0"/>
                         </a:ext>
                       </a:extLst>
                     </a:blip>
@@ -1731,10 +1746,166 @@
       </w:r>
       <w:proofErr w:type="gramEnd"/>
       <w:r>
-        <w:t xml:space="preserve"> The left side of the plot shows data from the five parental clones, the right side of the plot shows data from three progeny clones where recombination events were observed within amplified regions. For each clone, the upper-most subplot shows the predicted copy number based on depth of coverage of aligned sequence reads. The circular markers show the actual depth of coverage within 300bp non-overlapping windows, excluding windows where GC content was below 20%, and normalised by dividing by the average depth over the core genome regions of chromosome 14. The solid line is the copy number state predicted by fitting a Gaussian hidden Markov model to the coverage data (see supplementary information). Beneath this is a subplot showing evidence for the arrangement of amplified segments, from the alignment orientation of read pairs. %FA: percentage of reads aligned facing away from each other, expected if amplified segments are arranged as a tandem array. %SS: percentage of reads aligned facing in the same direction, expected if amplified segments are arranged as a tandem inversion. For the progeny a third subplot is included showing the allele balance between the two parental alleles at segregating SNP and INDEL sites within the region.</w:t>
-      </w:r>
-      <w:r>
-        <w:t xml:space="preserve"> AB: fraction of aligned reads containing the first parent’s allele. Recombination events within the amplified region can lead to regions of pseudo-heterozygosity within a progeny clone, where one copy of the amplified region is inherited from each parent, indicated by regions where the allele balance is approximately 0.5.</w:t>
+        <w:t xml:space="preserve"> </w:t>
+      </w:r>
+      <w:r>
+        <w:rPr>
+          <w:b/>
+        </w:rPr>
+        <w:t>A</w:t>
+      </w:r>
+      <w:r>
+        <w:t>, CNV</w:t>
+      </w:r>
+      <w:r>
+        <w:t>s</w:t>
+      </w:r>
+      <w:r>
+        <w:t xml:space="preserve"> in the 3D7 and </w:t>
+      </w:r>
+      <w:proofErr w:type="gramStart"/>
+      <w:r>
+        <w:t>HB3(</w:t>
+      </w:r>
+      <w:proofErr w:type="gramEnd"/>
+      <w:r>
+        <w:t>1) parental clones</w:t>
+      </w:r>
+      <w:r>
+        <w:t xml:space="preserve">; </w:t>
+      </w:r>
+      <w:r>
+        <w:rPr>
+          <w:rFonts w:ascii="Times New Roman" w:hAnsi="Times New Roman" w:cs="Times New Roman"/>
+          <w:i/>
+        </w:rPr>
+        <w:t>α</w:t>
+      </w:r>
+      <w:r>
+        <w:t xml:space="preserve"> labels the segment amplified in HB3, </w:t>
+      </w:r>
+      <w:r>
+        <w:rPr>
+          <w:rFonts w:ascii="Times New Roman" w:hAnsi="Times New Roman" w:cs="Times New Roman"/>
+          <w:i/>
+        </w:rPr>
+        <w:t>β</w:t>
+      </w:r>
+      <w:r>
+        <w:rPr>
+          <w:rFonts w:ascii="Times New Roman" w:hAnsi="Times New Roman" w:cs="Times New Roman"/>
+        </w:rPr>
+        <w:t xml:space="preserve"> </w:t>
+      </w:r>
+      <w:r>
+        <w:t xml:space="preserve">labels the segment amplified in 3D7. </w:t>
+      </w:r>
+      <w:r>
+        <w:rPr>
+          <w:b/>
+        </w:rPr>
+        <w:t>B</w:t>
+      </w:r>
+      <w:r>
+        <w:t xml:space="preserve">, CNV and recombination in clone C06, progeny of 3D7xHB3. </w:t>
+      </w:r>
+      <w:r>
+        <w:rPr>
+          <w:b/>
+        </w:rPr>
+        <w:t>C</w:t>
+      </w:r>
+      <w:r>
+        <w:t xml:space="preserve">, CNV and recombination in clone C05, progeny of 3D7xHB3. </w:t>
+      </w:r>
+      <w:r>
+        <w:rPr>
+          <w:b/>
+        </w:rPr>
+        <w:t>D</w:t>
+      </w:r>
+      <w:r>
+        <w:t xml:space="preserve">, CNVs in the HB3(2) and Dd2 parental clones; </w:t>
+      </w:r>
+      <w:r>
+        <w:rPr>
+          <w:rFonts w:ascii="Times New Roman" w:hAnsi="Times New Roman" w:cs="Times New Roman"/>
+          <w:i/>
+        </w:rPr>
+        <w:t>γ</w:t>
+      </w:r>
+      <w:r>
+        <w:t xml:space="preserve"> labels the segment amplified in Dd2. </w:t>
+      </w:r>
+      <w:r>
+        <w:rPr>
+          <w:b/>
+        </w:rPr>
+        <w:t>E</w:t>
+      </w:r>
+      <w:r>
+        <w:t xml:space="preserve">, CNV and recombination in clone CH3_61, progeny of HB3xDd2. </w:t>
+      </w:r>
+      <w:r>
+        <w:rPr>
+          <w:b/>
+        </w:rPr>
+        <w:t>F</w:t>
+      </w:r>
+      <w:r>
+        <w:t xml:space="preserve">, CNVs in the 7G8 and GB4 parental clones. </w:t>
+      </w:r>
+      <w:r>
+        <w:t xml:space="preserve">CN = copy number, </w:t>
+      </w:r>
+      <w:r>
+        <w:t xml:space="preserve">black circular markers show the actual depth of coverage within 300bp non-overlapping windows, excluding windows where GC content was below 20%, and normalised by dividing by the average depth over the core genome regions of chromosome 14; solid black line is the copy number state predicted by fitting a Gaussian hidden Markov model to the coverage data (Supplementary Information). </w:t>
+      </w:r>
+      <w:r>
+        <w:t>FA = reads aligned facing away from each other (</w:t>
+      </w:r>
+      <w:r>
+        <w:t xml:space="preserve">expected at boundaries of a </w:t>
+      </w:r>
+      <w:r>
+        <w:t>tandem array), SS = reads aligned in the same orientation (</w:t>
+      </w:r>
+      <w:r>
+        <w:t>expected at boundaries of a</w:t>
+      </w:r>
+      <w:r>
+        <w:t xml:space="preserve"> tandem inversion)</w:t>
+      </w:r>
+      <w:r>
+        <w:t>, scale is depth of coverage (i.e., 0-40X).</w:t>
+      </w:r>
+      <w:r>
+        <w:t xml:space="preserve"> AB =</w:t>
+      </w:r>
+      <w:r>
+        <w:t xml:space="preserve"> fraction of aligned reads contai</w:t>
+      </w:r>
+      <w:r>
+        <w:t>ning the first parent’s allele; recombination events within an</w:t>
+      </w:r>
+      <w:r>
+        <w:t xml:space="preserve"> amplified region can lead to regions of pseudo-heterozygosity within a progeny clone, where one copy of the amplified region is inherited from each parent, indicated by regions where the allele balance is approximately 0.5.</w:t>
+      </w:r>
+    </w:p>
+    <w:p>
+      <w:pPr>
+        <w:spacing w:line="480" w:lineRule="auto"/>
+        <w:rPr>
+          <w:noProof/>
+          <w:lang w:eastAsia="en-GB"/>
+        </w:rPr>
+      </w:pPr>
+      <w:r>
+        <w:rPr>
+          <w:noProof/>
+          <w:lang w:eastAsia="en-GB"/>
+        </w:rPr>
+        <w:br w:type="page"/>
       </w:r>
     </w:p>
     <w:p>
@@ -1746,9 +1917,9 @@
         <w:lastRenderedPageBreak/>
         <w:drawing>
           <wp:inline distT="0" distB="0" distL="0" distR="0">
-            <wp:extent cx="5731440" cy="5788660"/>
-            <wp:effectExtent l="0" t="0" r="3175" b="2540"/>
-            <wp:docPr id="4" name="Picture 4"/>
+            <wp:extent cx="5731510" cy="8107045"/>
+            <wp:effectExtent l="19050" t="0" r="2540" b="0"/>
+            <wp:docPr id="5" name="Picture 4" descr="fig4_v2_lores.jpeg"/>
             <wp:cNvGraphicFramePr>
               <a:graphicFrameLocks xmlns:a="http://schemas.openxmlformats.org/drawingml/2006/main" noChangeAspect="1"/>
             </wp:cNvGraphicFramePr>
@@ -1756,17 +1927,11 @@
               <a:graphicData uri="http://schemas.openxmlformats.org/drawingml/2006/picture">
                 <pic:pic xmlns:pic="http://schemas.openxmlformats.org/drawingml/2006/picture">
                   <pic:nvPicPr>
-                    <pic:cNvPr id="0" name="fig4_lores.jpg"/>
+                    <pic:cNvPr id="0" name="fig4_v2_lores.jpeg"/>
                     <pic:cNvPicPr/>
                   </pic:nvPicPr>
                   <pic:blipFill>
-                    <a:blip r:embed="rId11" cstate="print">
-                      <a:extLst>
-                        <a:ext uri="{28A0092B-C50C-407E-A947-70E740481C1C}">
-                          <a14:useLocalDpi xmlns:a14="http://schemas.microsoft.com/office/drawing/2010/main" val="0"/>
-                        </a:ext>
-                      </a:extLst>
-                    </a:blip>
+                    <a:blip r:embed="rId10" cstate="print"/>
                     <a:stretch>
                       <a:fillRect/>
                     </a:stretch>
@@ -1774,7 +1939,7 @@
                   <pic:spPr>
                     <a:xfrm>
                       <a:off x="0" y="0"/>
-                      <a:ext cx="5731440" cy="5788660"/>
+                      <a:ext cx="5731510" cy="8107045"/>
                     </a:xfrm>
                     <a:prstGeom prst="rect">
                       <a:avLst/>
@@ -1803,294 +1968,15 @@
       </w:r>
       <w:proofErr w:type="gramEnd"/>
       <w:r>
-        <w:t xml:space="preserve"> Schematic illustrating how a single crossover recombination event can explain the patterns of copy number amplification and </w:t>
-      </w:r>
-      <w:r>
-        <w:t>pseudo-</w:t>
-      </w:r>
-      <w:r>
-        <w:t xml:space="preserve">heterozygosity observed in progeny clone C06 from the 3D7 x HB3 cross at the anti-folate resistance locus </w:t>
-      </w:r>
-      <w:r>
-        <w:rPr>
-          <w:i/>
-        </w:rPr>
-        <w:t>gch1</w:t>
-      </w:r>
-      <w:r>
-        <w:t xml:space="preserve"> on chromosome 12. </w:t>
-      </w:r>
-      <w:r>
-        <w:rPr>
-          <w:b/>
-        </w:rPr>
-        <w:t>A,</w:t>
-      </w:r>
-      <w:r>
-        <w:t xml:space="preserve"> segment </w:t>
-      </w:r>
-      <w:proofErr w:type="gramStart"/>
-      <w:r>
-        <w:rPr>
-          <w:i/>
-        </w:rPr>
-        <w:t>a</w:t>
-      </w:r>
-      <w:r>
-        <w:t xml:space="preserve"> is</w:t>
-      </w:r>
-      <w:proofErr w:type="gramEnd"/>
-      <w:r>
-        <w:t xml:space="preserve"> the region amplified in parent HB3 and present as 2 copies; segment </w:t>
-      </w:r>
-      <w:r>
-        <w:rPr>
-          <w:i/>
-        </w:rPr>
-        <w:t>b</w:t>
-      </w:r>
-      <w:r>
-        <w:t xml:space="preserve"> is the smaller region with four-fold amplification in parent 3D7. Segment </w:t>
-      </w:r>
-      <w:r>
-        <w:rPr>
-          <w:i/>
-        </w:rPr>
-        <w:t>b</w:t>
-      </w:r>
-      <w:r>
-        <w:t xml:space="preserve"> contains gene </w:t>
-      </w:r>
-      <w:r>
-        <w:rPr>
-          <w:i/>
-        </w:rPr>
-        <w:t>gch1</w:t>
-      </w:r>
-      <w:r>
-        <w:t xml:space="preserve">. After fusion of gametes from the parental 3D7 and HB3 haploid clones, a crossover within segment </w:t>
-      </w:r>
-      <w:r>
-        <w:rPr>
-          <w:i/>
-        </w:rPr>
-        <w:t>a</w:t>
-      </w:r>
-      <w:r>
-        <w:t xml:space="preserve"> leads to one meiotic </w:t>
-      </w:r>
-      <w:r>
-        <w:t xml:space="preserve">product </w:t>
-      </w:r>
-      <w:r>
-        <w:t xml:space="preserve">(progeny clone C06) which retains the amplification of segment </w:t>
-      </w:r>
-      <w:proofErr w:type="gramStart"/>
-      <w:r>
-        <w:rPr>
-          <w:i/>
-        </w:rPr>
-        <w:t>a</w:t>
-      </w:r>
-      <w:r>
-        <w:t xml:space="preserve"> but</w:t>
-      </w:r>
-      <w:proofErr w:type="gramEnd"/>
-      <w:r>
-        <w:t xml:space="preserve"> inherits a portion of segment</w:t>
-      </w:r>
-      <w:r>
-        <w:rPr>
-          <w:i/>
-        </w:rPr>
-        <w:t xml:space="preserve"> a</w:t>
-      </w:r>
-      <w:r>
-        <w:t xml:space="preserve"> from each parent.</w:t>
-      </w:r>
-      <w:r>
-        <w:t xml:space="preserve"> The other meiotic product is not observed amongst the progeny isolated from the 3D7 x HB3 cross. </w:t>
-      </w:r>
-      <w:r>
-        <w:t xml:space="preserve">In this case the crossover event occurred such that progeny C06 acquires two copies of segment </w:t>
-      </w:r>
-      <w:r>
-        <w:rPr>
-          <w:i/>
-        </w:rPr>
-        <w:t>a</w:t>
-      </w:r>
-      <w:r>
-        <w:t xml:space="preserve"> and </w:t>
-      </w:r>
-      <w:r>
-        <w:t>a</w:t>
-      </w:r>
-      <w:r>
-        <w:t xml:space="preserve"> total of 5 copies of segment </w:t>
-      </w:r>
-      <w:r>
-        <w:rPr>
-          <w:i/>
-        </w:rPr>
-        <w:t>b</w:t>
-      </w:r>
-      <w:r>
-        <w:t>, and the meiotic sister reverts to a single copy of segments</w:t>
-      </w:r>
-      <w:r>
         <w:t xml:space="preserve"> </w:t>
       </w:r>
       <w:r>
-        <w:rPr>
-          <w:i/>
-        </w:rPr>
-        <w:t xml:space="preserve">a </w:t>
-      </w:r>
-      <w:r>
-        <w:t xml:space="preserve">and </w:t>
-      </w:r>
-      <w:r>
-        <w:rPr>
-          <w:i/>
-        </w:rPr>
-        <w:t>b</w:t>
-      </w:r>
-      <w:r>
-        <w:t xml:space="preserve">. </w:t>
-      </w:r>
-      <w:r>
-        <w:rPr>
-          <w:b/>
-        </w:rPr>
-        <w:t>B,</w:t>
-      </w:r>
-      <w:r>
-        <w:t xml:space="preserve"> alignment of the C06 genome to the 3D7 (version 3) reference sequence, which contains only a single copy of segments </w:t>
-      </w:r>
-      <w:r>
-        <w:rPr>
-          <w:i/>
-        </w:rPr>
-        <w:t>a</w:t>
-      </w:r>
-      <w:r>
-        <w:t xml:space="preserve"> and </w:t>
-      </w:r>
-      <w:r>
-        <w:rPr>
-          <w:i/>
-        </w:rPr>
-        <w:t>b</w:t>
-      </w:r>
-      <w:r>
-        <w:t xml:space="preserve">. </w:t>
-      </w:r>
-      <w:r>
-        <w:t>W</w:t>
-      </w:r>
-      <w:r>
-        <w:t xml:space="preserve">ithin segment </w:t>
-      </w:r>
-      <w:r>
-        <w:rPr>
-          <w:i/>
-        </w:rPr>
-        <w:t>a</w:t>
-      </w:r>
-      <w:r>
-        <w:t xml:space="preserve"> 2-fold coverage is expected,</w:t>
-      </w:r>
-      <w:r>
-        <w:t xml:space="preserve"> except</w:t>
-      </w:r>
-      <w:r>
-        <w:t xml:space="preserve"> within segment </w:t>
-      </w:r>
-      <w:r>
-        <w:rPr>
-          <w:i/>
-        </w:rPr>
-        <w:t>b</w:t>
-      </w:r>
-      <w:r>
-        <w:t xml:space="preserve"> 5-fold coverage is expected, and within a portion of segment </w:t>
-      </w:r>
-      <w:proofErr w:type="gramStart"/>
-      <w:r>
-        <w:rPr>
-          <w:i/>
-        </w:rPr>
-        <w:t>a</w:t>
-      </w:r>
-      <w:r>
-        <w:t xml:space="preserve"> the</w:t>
-      </w:r>
-      <w:proofErr w:type="gramEnd"/>
-      <w:r>
-        <w:t xml:space="preserve"> progeny clone is effectively heterozygous, inheriting one copy from each parent.</w:t>
-      </w:r>
-      <w:r>
-        <w:t xml:space="preserve"> Similar schematics for the other two progeny clones (C05 and CH3_61) </w:t>
-      </w:r>
-      <w:r>
-        <w:t xml:space="preserve">with recombination events within the amplified region on chromosome 12 </w:t>
-      </w:r>
-      <w:r>
-        <w:t>are included in supplementary information.</w:t>
+        <w:t>TODO</w:t>
       </w:r>
     </w:p>
-    <w:p>
-      <w:r>
-        <w:rPr>
-          <w:noProof/>
-          <w:lang w:eastAsia="en-GB"/>
-        </w:rPr>
-        <w:drawing>
-          <wp:inline distT="0" distB="0" distL="0" distR="0">
-            <wp:extent cx="5731510" cy="4261485"/>
-            <wp:effectExtent l="0" t="0" r="2540" b="5715"/>
-            <wp:docPr id="7" name="Picture 7"/>
-            <wp:cNvGraphicFramePr>
-              <a:graphicFrameLocks xmlns:a="http://schemas.openxmlformats.org/drawingml/2006/main" noChangeAspect="1"/>
-            </wp:cNvGraphicFramePr>
-            <a:graphic xmlns:a="http://schemas.openxmlformats.org/drawingml/2006/main">
-              <a:graphicData uri="http://schemas.openxmlformats.org/drawingml/2006/picture">
-                <pic:pic xmlns:pic="http://schemas.openxmlformats.org/drawingml/2006/picture">
-                  <pic:nvPicPr>
-                    <pic:cNvPr id="0" name="fig5_lores.jpg"/>
-                    <pic:cNvPicPr/>
-                  </pic:nvPicPr>
-                  <pic:blipFill>
-                    <a:blip r:embed="rId12" cstate="print">
-                      <a:extLst>
-                        <a:ext uri="{28A0092B-C50C-407E-A947-70E740481C1C}">
-                          <a14:useLocalDpi xmlns:a14="http://schemas.microsoft.com/office/drawing/2010/main" val="0"/>
-                        </a:ext>
-                      </a:extLst>
-                    </a:blip>
-                    <a:stretch>
-                      <a:fillRect/>
-                    </a:stretch>
-                  </pic:blipFill>
-                  <pic:spPr>
-                    <a:xfrm>
-                      <a:off x="0" y="0"/>
-                      <a:ext cx="5731510" cy="4261485"/>
-                    </a:xfrm>
-                    <a:prstGeom prst="rect">
-                      <a:avLst/>
-                    </a:prstGeom>
-                  </pic:spPr>
-                </pic:pic>
-              </a:graphicData>
-            </a:graphic>
-          </wp:inline>
-        </w:drawing>
-      </w:r>
-    </w:p>
+    <w:p/>
     <w:sectPr>
-      <w:footerReference w:type="default" r:id="rId13"/>
+      <w:footerReference w:type="default" r:id="rId11"/>
       <w:pgSz w:w="11906" w:h="16838"/>
       <w:pgMar w:top="1440" w:right="1440" w:bottom="1440" w:left="1440" w:header="708" w:footer="708" w:gutter="0"/>
       <w:cols w:space="708"/>
@@ -2101,7 +1987,7 @@
 </file>
 
 <file path=word/endnotes.xml><?xml version="1.0" encoding="utf-8"?>
-<w:endnotes xmlns:wpc="http://schemas.microsoft.com/office/word/2010/wordprocessingCanvas" xmlns:mc="http://schemas.openxmlformats.org/markup-compatibility/2006" xmlns:o="urn:schemas-microsoft-com:office:office" xmlns:r="http://schemas.openxmlformats.org/officeDocument/2006/relationships" xmlns:m="http://schemas.openxmlformats.org/officeDocument/2006/math" xmlns:v="urn:schemas-microsoft-com:vml" xmlns:wp14="http://schemas.microsoft.com/office/word/2010/wordprocessingDrawing" xmlns:wp="http://schemas.openxmlformats.org/drawingml/2006/wordprocessingDrawing" xmlns:w10="urn:schemas-microsoft-com:office:word" xmlns:w="http://schemas.openxmlformats.org/wordprocessingml/2006/main" xmlns:w14="http://schemas.microsoft.com/office/word/2010/wordml" xmlns:wpg="http://schemas.microsoft.com/office/word/2010/wordprocessingGroup" xmlns:wpi="http://schemas.microsoft.com/office/word/2010/wordprocessingInk" xmlns:wne="http://schemas.microsoft.com/office/word/2006/wordml" xmlns:wps="http://schemas.microsoft.com/office/word/2010/wordprocessingShape" mc:Ignorable="w14 wp14">
+<w:endnotes xmlns:ve="http://schemas.openxmlformats.org/markup-compatibility/2006" xmlns:o="urn:schemas-microsoft-com:office:office" xmlns:r="http://schemas.openxmlformats.org/officeDocument/2006/relationships" xmlns:m="http://schemas.openxmlformats.org/officeDocument/2006/math" xmlns:v="urn:schemas-microsoft-com:vml" xmlns:wp="http://schemas.openxmlformats.org/drawingml/2006/wordprocessingDrawing" xmlns:w10="urn:schemas-microsoft-com:office:word" xmlns:w="http://schemas.openxmlformats.org/wordprocessingml/2006/main" xmlns:wne="http://schemas.microsoft.com/office/word/2006/wordml">
   <w:endnote w:type="separator" w:id="-1">
     <w:p>
       <w:pPr>
@@ -2126,7 +2012,7 @@
 </file>
 
 <file path=word/footer1.xml><?xml version="1.0" encoding="utf-8"?>
-<w:ftr xmlns:wpc="http://schemas.microsoft.com/office/word/2010/wordprocessingCanvas" xmlns:mc="http://schemas.openxmlformats.org/markup-compatibility/2006" xmlns:o="urn:schemas-microsoft-com:office:office" xmlns:r="http://schemas.openxmlformats.org/officeDocument/2006/relationships" xmlns:m="http://schemas.openxmlformats.org/officeDocument/2006/math" xmlns:v="urn:schemas-microsoft-com:vml" xmlns:wp14="http://schemas.microsoft.com/office/word/2010/wordprocessingDrawing" xmlns:wp="http://schemas.openxmlformats.org/drawingml/2006/wordprocessingDrawing" xmlns:w10="urn:schemas-microsoft-com:office:word" xmlns:w="http://schemas.openxmlformats.org/wordprocessingml/2006/main" xmlns:w14="http://schemas.microsoft.com/office/word/2010/wordml" xmlns:wpg="http://schemas.microsoft.com/office/word/2010/wordprocessingGroup" xmlns:wpi="http://schemas.microsoft.com/office/word/2010/wordprocessingInk" xmlns:wne="http://schemas.microsoft.com/office/word/2006/wordml" xmlns:wps="http://schemas.microsoft.com/office/word/2010/wordprocessingShape" mc:Ignorable="w14 wp14">
+<w:ftr xmlns:ve="http://schemas.openxmlformats.org/markup-compatibility/2006" xmlns:o="urn:schemas-microsoft-com:office:office" xmlns:r="http://schemas.openxmlformats.org/officeDocument/2006/relationships" xmlns:m="http://schemas.openxmlformats.org/officeDocument/2006/math" xmlns:v="urn:schemas-microsoft-com:vml" xmlns:wp="http://schemas.openxmlformats.org/drawingml/2006/wordprocessingDrawing" xmlns:w10="urn:schemas-microsoft-com:office:word" xmlns:w="http://schemas.openxmlformats.org/wordprocessingml/2006/main" xmlns:wne="http://schemas.microsoft.com/office/word/2006/wordml">
   <w:sdt>
     <w:sdtPr>
       <w:id w:val="-1112283994"/>
@@ -2159,7 +2045,7 @@
           <w:rPr>
             <w:noProof/>
           </w:rPr>
-          <w:t>1</w:t>
+          <w:t>8</w:t>
         </w:r>
         <w:r>
           <w:rPr>
@@ -2179,7 +2065,7 @@
 </file>
 
 <file path=word/footnotes.xml><?xml version="1.0" encoding="utf-8"?>
-<w:footnotes xmlns:wpc="http://schemas.microsoft.com/office/word/2010/wordprocessingCanvas" xmlns:mc="http://schemas.openxmlformats.org/markup-compatibility/2006" xmlns:o="urn:schemas-microsoft-com:office:office" xmlns:r="http://schemas.openxmlformats.org/officeDocument/2006/relationships" xmlns:m="http://schemas.openxmlformats.org/officeDocument/2006/math" xmlns:v="urn:schemas-microsoft-com:vml" xmlns:wp14="http://schemas.microsoft.com/office/word/2010/wordprocessingDrawing" xmlns:wp="http://schemas.openxmlformats.org/drawingml/2006/wordprocessingDrawing" xmlns:w10="urn:schemas-microsoft-com:office:word" xmlns:w="http://schemas.openxmlformats.org/wordprocessingml/2006/main" xmlns:w14="http://schemas.microsoft.com/office/word/2010/wordml" xmlns:wpg="http://schemas.microsoft.com/office/word/2010/wordprocessingGroup" xmlns:wpi="http://schemas.microsoft.com/office/word/2010/wordprocessingInk" xmlns:wne="http://schemas.microsoft.com/office/word/2006/wordml" xmlns:wps="http://schemas.microsoft.com/office/word/2010/wordprocessingShape" mc:Ignorable="w14 wp14">
+<w:footnotes xmlns:ve="http://schemas.openxmlformats.org/markup-compatibility/2006" xmlns:o="urn:schemas-microsoft-com:office:office" xmlns:r="http://schemas.openxmlformats.org/officeDocument/2006/relationships" xmlns:m="http://schemas.openxmlformats.org/officeDocument/2006/math" xmlns:v="urn:schemas-microsoft-com:vml" xmlns:wp="http://schemas.openxmlformats.org/drawingml/2006/wordprocessingDrawing" xmlns:w10="urn:schemas-microsoft-com:office:word" xmlns:w="http://schemas.openxmlformats.org/wordprocessingml/2006/main" xmlns:wne="http://schemas.microsoft.com/office/word/2006/wordml">
   <w:footnote w:type="separator" w:id="-1">
     <w:p>
       <w:pPr>
@@ -2367,7 +2253,7 @@
 </file>
 
 <file path=word/styles.xml><?xml version="1.0" encoding="utf-8"?>
-<w:styles xmlns:mc="http://schemas.openxmlformats.org/markup-compatibility/2006" xmlns:r="http://schemas.openxmlformats.org/officeDocument/2006/relationships" xmlns:w="http://schemas.openxmlformats.org/wordprocessingml/2006/main" xmlns:w14="http://schemas.microsoft.com/office/word/2010/wordml" mc:Ignorable="w14">
+<w:styles xmlns:r="http://schemas.openxmlformats.org/officeDocument/2006/relationships" xmlns:w="http://schemas.openxmlformats.org/wordprocessingml/2006/main">
   <w:docDefaults>
     <w:rPrDefault>
       <w:rPr>
@@ -2610,6 +2496,7 @@
     <w:uiPriority w:val="99"/>
     <w:semiHidden/>
     <w:unhideWhenUsed/>
+    <w:qFormat/>
     <w:tblPr>
       <w:tblInd w:w="0" w:type="dxa"/>
       <w:tblCellMar>
@@ -2778,12 +2665,19 @@
     <w:tblPr>
       <w:tblStyleRowBandSize w:val="1"/>
       <w:tblStyleColBandSize w:val="1"/>
+      <w:tblInd w:w="0" w:type="dxa"/>
       <w:tblBorders>
         <w:top w:val="single" w:sz="8" w:space="0" w:color="4F81BD" w:themeColor="accent1"/>
         <w:left w:val="single" w:sz="8" w:space="0" w:color="4F81BD" w:themeColor="accent1"/>
         <w:bottom w:val="single" w:sz="8" w:space="0" w:color="4F81BD" w:themeColor="accent1"/>
         <w:right w:val="single" w:sz="8" w:space="0" w:color="4F81BD" w:themeColor="accent1"/>
       </w:tblBorders>
+      <w:tblCellMar>
+        <w:top w:w="0" w:type="dxa"/>
+        <w:left w:w="108" w:type="dxa"/>
+        <w:bottom w:w="0" w:type="dxa"/>
+        <w:right w:w="108" w:type="dxa"/>
+      </w:tblCellMar>
     </w:tblPr>
     <w:tblStylePr w:type="firstRow">
       <w:rPr>
@@ -3854,7 +3748,7 @@
 </file>
 
 <file path=customXml/itemProps1.xml><?xml version="1.0" encoding="utf-8"?>
-<ds:datastoreItem xmlns:ds="http://schemas.openxmlformats.org/officeDocument/2006/customXml" ds:itemID="{00D77670-F200-45FA-9BB8-793CBD6C93DE}">
+<ds:datastoreItem xmlns:ds="http://schemas.openxmlformats.org/officeDocument/2006/customXml" ds:itemID="{F22157A0-223D-4FA8-A13B-8A62AD168DDA}">
   <ds:schemaRefs>
     <ds:schemaRef ds:uri="http://schemas.openxmlformats.org/officeDocument/2006/bibliography"/>
   </ds:schemaRefs>

</xml_diff>